<commit_message>
Edited Capstone Proposal and added the meeting minutes
</commit_message>
<xml_diff>
--- a/CapstoneAssignments/CapstoneProposal.docx
+++ b/CapstoneAssignments/CapstoneProposal.docx
@@ -71,19 +71,7 @@
                               <w:sz w:val="20"/>
                               <w:szCs w:val="20"/>
                             </w:rPr>
-                            <w:t>1930 SW Fourth Ave, Portland, Oregon 97201</w:t>
-                          </w:r>
-                          <w:r>
-                            <w:rPr>
-                              <w:rFonts w:asciiTheme="majorHAnsi" w:hAnsiTheme="majorHAnsi"/>
-                              <w:b/>
-                              <w:bCs/>
-                              <w:color w:val="548DD4" w:themeColor="text2" w:themeTint="99"/>
-                              <w:spacing w:val="60"/>
-                              <w:sz w:val="20"/>
-                              <w:szCs w:val="20"/>
-                            </w:rPr>
-                            <w:t xml:space="preserve">               Rev. 1    1/14/15</w:t>
+                            <w:t>1930 SW Fourth Ave, Portland, Oregon 97201               Rev. 1    1/14/15</w:t>
                           </w:r>
                         </w:p>
                       </w:sdtContent>
@@ -158,9 +146,6 @@
                           </w:rPr>
                           <w:alias w:val="Abstract"/>
                           <w:id w:val="115792273"/>
-                          <w:placeholder>
-                            <w:docPart w:val="86401B01C533434CA2F7B78B856141EE"/>
-                          </w:placeholder>
                           <w:dataBinding w:prefixMappings="xmlns:ns0='http://schemas.microsoft.com/office/2006/coverPageProps' " w:xpath="/ns0:CoverPageProperties[1]/ns0:Abstract[1]" w:storeItemID="{55AF091B-3C7A-41E3-B477-F2FDAA23CFDA}"/>
                           <w:text/>
                         </w:sdtPr>
@@ -184,13 +169,31 @@
                           <w:color w:val="808080" w:themeColor="background1" w:themeShade="80"/>
                         </w:rPr>
                       </w:pPr>
+                      <w:proofErr w:type="spellStart"/>
                       <w:r>
                         <w:rPr>
                           <w:rFonts w:asciiTheme="majorHAnsi" w:hAnsiTheme="majorHAnsi"/>
                           <w:color w:val="808080" w:themeColor="background1" w:themeShade="80"/>
                         </w:rPr>
-                        <w:t>Saida Akhter</w:t>
+                        <w:t>Saida</w:t>
                       </w:r>
+                      <w:proofErr w:type="spellEnd"/>
+                      <w:r>
+                        <w:rPr>
+                          <w:rFonts w:asciiTheme="majorHAnsi" w:hAnsiTheme="majorHAnsi"/>
+                          <w:color w:val="808080" w:themeColor="background1" w:themeShade="80"/>
+                        </w:rPr>
+                        <w:t xml:space="preserve"> </w:t>
+                      </w:r>
+                      <w:proofErr w:type="spellStart"/>
+                      <w:r>
+                        <w:rPr>
+                          <w:rFonts w:asciiTheme="majorHAnsi" w:hAnsiTheme="majorHAnsi"/>
+                          <w:color w:val="808080" w:themeColor="background1" w:themeShade="80"/>
+                        </w:rPr>
+                        <w:t>Akhter</w:t>
+                      </w:r>
+                      <w:proofErr w:type="spellEnd"/>
                     </w:p>
                     <w:p>
                       <w:pPr>
@@ -201,12 +204,21 @@
                           <w:color w:val="808080" w:themeColor="background1" w:themeShade="80"/>
                         </w:rPr>
                       </w:pPr>
+                      <w:proofErr w:type="spellStart"/>
                       <w:r>
                         <w:rPr>
                           <w:rFonts w:asciiTheme="majorHAnsi" w:hAnsiTheme="majorHAnsi"/>
                           <w:color w:val="808080" w:themeColor="background1" w:themeShade="80"/>
                         </w:rPr>
-                        <w:t>Phu Nguyen</w:t>
+                        <w:t>Phu</w:t>
+                      </w:r>
+                      <w:proofErr w:type="spellEnd"/>
+                      <w:r>
+                        <w:rPr>
+                          <w:rFonts w:asciiTheme="majorHAnsi" w:hAnsiTheme="majorHAnsi"/>
+                          <w:color w:val="808080" w:themeColor="background1" w:themeShade="80"/>
+                        </w:rPr>
+                        <w:t xml:space="preserve"> Nguyen</w:t>
                       </w:r>
                     </w:p>
                     <w:p>
@@ -673,7 +685,13 @@
         </w:numPr>
       </w:pPr>
       <w:r>
-        <w:t>Must be capable of reasonable power consumption to provide at least four days of continuous recording using alkaline batteries</w:t>
+        <w:t xml:space="preserve">Must be capable of reasonable power consumption to provide at least four days of continuous recording </w:t>
+      </w:r>
+      <w:r>
+        <w:t xml:space="preserve">30 days sleep mode </w:t>
+      </w:r>
+      <w:r>
+        <w:t>using alkaline batteries</w:t>
       </w:r>
     </w:p>
     <w:p>
@@ -849,6 +867,9 @@
       <w:r>
         <w:t>Power budget must be estimated to determine amount of battery supply needed for 4 days of continuous recording</w:t>
       </w:r>
+      <w:r>
+        <w:t>/ 30 days of sleep</w:t>
+      </w:r>
     </w:p>
     <w:p>
       <w:pPr>
@@ -930,6 +951,19 @@
       </w:r>
       <w:r>
         <w:t xml:space="preserve"> </w:t>
+      </w:r>
+    </w:p>
+    <w:p>
+      <w:pPr>
+        <w:pStyle w:val="ListParagraph"/>
+        <w:numPr>
+          <w:ilvl w:val="0"/>
+          <w:numId w:val="6"/>
+        </w:numPr>
+        <w:ind w:left="1080"/>
+      </w:pPr>
+      <w:r>
+        <w:t xml:space="preserve">User interface command line, C#, C? </w:t>
       </w:r>
     </w:p>
     <w:p>
@@ -2192,38 +2226,6 @@
     </w:docPart>
     <w:docPart>
       <w:docPartPr>
-        <w:name w:val="766E3D819D3C80478D5CF790261F02E2"/>
-        <w:category>
-          <w:name w:val="General"/>
-          <w:gallery w:val="placeholder"/>
-        </w:category>
-        <w:types>
-          <w:type w:val="bbPlcHdr"/>
-        </w:types>
-        <w:behaviors>
-          <w:behavior w:val="content"/>
-        </w:behaviors>
-        <w:guid w:val="{4DE67D88-036F-3349-BFE5-C992FB9FAAF6}"/>
-      </w:docPartPr>
-      <w:docPartBody>
-        <w:p>
-          <w:pPr>
-            <w:pStyle w:val="766E3D819D3C80478D5CF790261F02E2"/>
-          </w:pPr>
-          <w:r>
-            <w:rPr>
-              <w:rFonts w:asciiTheme="majorHAnsi" w:hAnsiTheme="majorHAnsi"/>
-              <w:color w:val="808080" w:themeColor="background1" w:themeShade="80"/>
-              <w:sz w:val="40"/>
-              <w:szCs w:val="40"/>
-            </w:rPr>
-            <w:t>[Author Name]</w:t>
-          </w:r>
-        </w:p>
-      </w:docPartBody>
-    </w:docPart>
-    <w:docPart>
-      <w:docPartPr>
         <w:name w:val="AA4B56774744974F87B45FB14CF8175F"/>
         <w:category>
           <w:name w:val="General"/>
@@ -2352,10 +2354,11 @@
   <w:rsids>
     <w:rsidRoot w:val="00132B0E"/>
     <w:rsid w:val="00132B0E"/>
+    <w:rsid w:val="00694511"/>
     <w:rsid w:val="00B43A00"/>
   </w:rsids>
   <m:mathPr>
-    <m:mathFont m:val="@ＭＳ ゴシック"/>
+    <m:mathFont m:val="Lucida Grande"/>
     <m:brkBin m:val="before"/>
     <m:brkBinSub m:val="--"/>
     <m:smallFrac m:val="off"/>
@@ -2927,7 +2930,7 @@
 </file>
 
 <file path=customXml/itemProps2.xml><?xml version="1.0" encoding="utf-8"?>
-<ds:datastoreItem xmlns:ds="http://schemas.openxmlformats.org/officeDocument/2006/customXml" ds:itemID="{BF5FE751-85D0-E343-8DF1-60C5CAF50924}">
+<ds:datastoreItem xmlns:ds="http://schemas.openxmlformats.org/officeDocument/2006/customXml" ds:itemID="{7039E072-178E-FF43-AF83-782B057F1D8F}">
   <ds:schemaRefs>
     <ds:schemaRef ds:uri="http://schemas.openxmlformats.org/officeDocument/2006/bibliography"/>
   </ds:schemaRefs>

</xml_diff>